<commit_message>
all docs, needed for Videnin's signature
</commit_message>
<xml_diff>
--- a/documentation/3_курс_ТЗ_Фортов_Егор_БПИ214.docx
+++ b/documentation/3_курс_ТЗ_Фортов_Егор_БПИ214.docx
@@ -159,7 +159,7 @@
             </w:r>
             <w:r>
               <w:drawing>
-                <wp:anchor behindDoc="0" distT="0" distB="0" distL="0" distR="0" simplePos="0" locked="0" layoutInCell="1" allowOverlap="1" relativeHeight="21">
+                <wp:anchor behindDoc="0" distT="0" distB="0" distL="0" distR="0" simplePos="0" locked="0" layoutInCell="1" allowOverlap="1" relativeHeight="4">
                   <wp:simplePos x="0" y="0"/>
                   <wp:positionH relativeFrom="column">
                     <wp:posOffset>189865</wp:posOffset>
@@ -254,43 +254,7 @@
               <w:rPr>
                 <w:rFonts w:eastAsia="Calibri"/>
               </w:rPr>
-              <w:t>___</w:t>
-            </w:r>
-            <w:r>
-              <w:rPr>
-                <w:rFonts w:eastAsia="Calibri"/>
-              </w:rPr>
-              <w:t>_</w:t>
-            </w:r>
-            <w:r>
-              <w:rPr>
-                <w:rFonts w:eastAsia="Calibri"/>
-              </w:rPr>
-              <w:t>_______1</w:t>
-            </w:r>
-            <w:r>
-              <w:rPr>
-                <w:rFonts w:eastAsia="Calibri"/>
-              </w:rPr>
-              <w:t>5</w:t>
-            </w:r>
-            <w:r>
-              <w:rPr>
-                <w:rFonts w:eastAsia="Calibri"/>
-              </w:rPr>
-              <w:t>_февраля 202</w:t>
-            </w:r>
-            <w:r>
-              <w:rPr>
-                <w:rFonts w:eastAsia="Calibri"/>
-              </w:rPr>
-              <w:t>4</w:t>
-            </w:r>
-            <w:r>
-              <w:rPr>
-                <w:rFonts w:eastAsia="Calibri"/>
-              </w:rPr>
-              <w:t xml:space="preserve"> г.</w:t>
+              <w:t>___________15_февраля 2024 г.</w:t>
             </w:r>
           </w:p>
         </w:tc>
@@ -411,23 +375,7 @@
             </w:r>
             <w:r>
               <w:rPr/>
-              <w:t>____________1</w:t>
-            </w:r>
-            <w:r>
-              <w:rPr/>
-              <w:t>5</w:t>
-            </w:r>
-            <w:r>
-              <w:rPr/>
-              <w:t>_февраля_202</w:t>
-            </w:r>
-            <w:r>
-              <w:rPr/>
-              <w:t>4</w:t>
-            </w:r>
-            <w:r>
-              <w:rPr/>
-              <w:t xml:space="preserve"> г.</w:t>
+              <w:t>____________15_февраля_2024 г.</w:t>
             </w:r>
           </w:p>
         </w:tc>
@@ -1276,23 +1224,7 @@
             </w:pPr>
             <w:r>
               <w:rPr/>
-              <w:t>_____________1</w:t>
-            </w:r>
-            <w:r>
-              <w:rPr/>
-              <w:t>5</w:t>
-            </w:r>
-            <w:r>
-              <w:rPr/>
-              <w:t>_февраля_202</w:t>
-            </w:r>
-            <w:r>
-              <w:rPr/>
-              <w:t>4</w:t>
-            </w:r>
-            <w:r>
-              <w:rPr/>
-              <w:t xml:space="preserve"> г.</w:t>
+              <w:t>_____________15_февраля_2024 г.</w:t>
             </w:r>
           </w:p>
           <w:p>
@@ -2261,13 +2193,7 @@
         <w:rPr>
           <w:b/>
         </w:rPr>
-        <w:t xml:space="preserve">Листов </w:t>
-      </w:r>
-      <w:r>
-        <w:rPr>
-          <w:b/>
-        </w:rPr>
-        <w:t>19</w:t>
+        <w:t>Листов 19</w:t>
       </w:r>
     </w:p>
     <w:p>
@@ -3221,8 +3147,10 @@
             </w:r>
           </w:hyperlink>
           <w:r>
-            <w:rPr/>
-            <w:t>8</w:t>
+            <w:rPr>
+              <w:vanish w:val="false"/>
+            </w:rPr>
+            <w:t>7</w:t>
           </w:r>
         </w:p>
         <w:p>
@@ -3246,8 +3174,10 @@
             </w:r>
           </w:hyperlink>
           <w:r>
-            <w:rPr/>
-            <w:t>8</w:t>
+            <w:rPr>
+              <w:vanish w:val="false"/>
+            </w:rPr>
+            <w:t>7</w:t>
           </w:r>
         </w:p>
         <w:p>
@@ -3770,10 +3700,6 @@
         <w:p>
           <w:pPr>
             <w:pStyle w:val="Contents2"/>
-            <w:numPr>
-              <w:ilvl w:val="0"/>
-              <w:numId w:val="9"/>
-            </w:numPr>
             <w:rPr>
               <w:rFonts w:ascii="Calibri" w:hAnsi="Calibri" w:eastAsia="" w:cs="" w:asciiTheme="minorHAnsi" w:cstheme="minorBidi" w:eastAsiaTheme="minorEastAsia" w:hAnsiTheme="minorHAnsi"/>
               <w:sz w:val="22"/>
@@ -3831,11 +3757,7 @@
           </w:hyperlink>
           <w:r>
             <w:rPr/>
-            <w:t>1</w:t>
-          </w:r>
-          <w:r>
-            <w:rPr/>
-            <w:t>4</w:t>
+            <w:t>14</w:t>
           </w:r>
         </w:p>
         <w:p>
@@ -3866,11 +3788,7 @@
           </w:hyperlink>
           <w:r>
             <w:rPr/>
-            <w:t>1</w:t>
-          </w:r>
-          <w:r>
-            <w:rPr/>
-            <w:t>4</w:t>
+            <w:t>14</w:t>
           </w:r>
         </w:p>
         <w:p>
@@ -3901,11 +3819,7 @@
           </w:hyperlink>
           <w:r>
             <w:rPr/>
-            <w:t>1</w:t>
-          </w:r>
-          <w:r>
-            <w:rPr/>
-            <w:t>5</w:t>
+            <w:t>15</w:t>
           </w:r>
         </w:p>
         <w:p>
@@ -3940,11 +3854,7 @@
           </w:hyperlink>
           <w:r>
             <w:rPr/>
-            <w:t>1</w:t>
-          </w:r>
-          <w:r>
-            <w:rPr/>
-            <w:t>6</w:t>
+            <w:t>16</w:t>
           </w:r>
         </w:p>
         <w:p>
@@ -3979,11 +3889,7 @@
           </w:hyperlink>
           <w:r>
             <w:rPr/>
-            <w:t>1</w:t>
-          </w:r>
-          <w:r>
-            <w:rPr/>
-            <w:t>7</w:t>
+            <w:t>17</w:t>
           </w:r>
           <w:r>
             <w:rPr/>
@@ -4068,23 +3974,7 @@
       </w:pPr>
       <w:r>
         <w:rPr/>
-        <w:t xml:space="preserve">Наименование программы – «Высокопроизводительный Настраиваемый </w:t>
-      </w:r>
-      <w:r>
-        <w:rPr/>
-        <w:t>HTTP Сервер</w:t>
-      </w:r>
-      <w:r>
-        <w:rPr/>
-        <w:t>» («</w:t>
-      </w:r>
-      <w:r>
-        <w:rPr/>
-        <w:t>High Perfomance Customizable HTTP Server»</w:t>
-      </w:r>
-      <w:r>
-        <w:rPr/>
-        <w:t>).</w:t>
+        <w:t>Наименование программы – «Высокопроизводительный Настраиваемый HTTP Сервер» («High Perfomance Customizable HTTP Server»).</w:t>
       </w:r>
     </w:p>
     <w:p>
@@ -4236,15 +4126,7 @@
       </w:pPr>
       <w:r>
         <w:rPr/>
-        <w:t xml:space="preserve">Наименование темы разработки – «Высокопроизводительный Настраиваемый </w:t>
-      </w:r>
-      <w:r>
-        <w:rPr/>
-        <w:t>HTTP Сервер</w:t>
-      </w:r>
-      <w:r>
-        <w:rPr/>
-        <w:t xml:space="preserve">». </w:t>
+        <w:t xml:space="preserve">Наименование темы разработки – «Высокопроизводительный Настраиваемый HTTP Сервер». </w:t>
       </w:r>
     </w:p>
     <w:p>
@@ -4263,13 +4145,7 @@
         <w:rPr>
           <w:color w:val="000000"/>
         </w:rPr>
-        <w:t xml:space="preserve">Высокопроизводительный Настраиваемый </w:t>
-      </w:r>
-      <w:r>
-        <w:rPr>
-          <w:color w:val="000000"/>
-        </w:rPr>
-        <w:t>HTTP Сервер</w:t>
+        <w:t>Высокопроизводительный Настраиваемый HTTP Сервер</w:t>
       </w:r>
       <w:r>
         <w:rPr/>
@@ -4320,12 +4196,12 @@
           <w:szCs w:val="24"/>
         </w:rPr>
       </w:pPr>
-      <w:bookmarkStart w:id="8" w:name="_Toc72106857"/>
-      <w:bookmarkStart w:id="9" w:name="_Toc451368042"/>
-      <w:bookmarkStart w:id="10" w:name="_Toc419906177"/>
-      <w:bookmarkStart w:id="11" w:name="_Toc419906042"/>
-      <w:bookmarkStart w:id="12" w:name="_Toc412051667"/>
-      <w:bookmarkStart w:id="13" w:name="_Toc412048444"/>
+      <w:bookmarkStart w:id="8" w:name="_Toc412048444"/>
+      <w:bookmarkStart w:id="9" w:name="_Toc412051667"/>
+      <w:bookmarkStart w:id="10" w:name="_Toc419906042"/>
+      <w:bookmarkStart w:id="11" w:name="_Toc419906177"/>
+      <w:bookmarkStart w:id="12" w:name="_Toc451368042"/>
+      <w:bookmarkStart w:id="13" w:name="_Toc72106857"/>
       <w:r>
         <w:rPr>
           <w:rFonts w:cs="Times New Roman"/>
@@ -4352,11 +4228,7 @@
       </w:pPr>
       <w:r>
         <w:rPr/>
-        <w:t xml:space="preserve">Функциональным назначением программы является предоставление программисту возможности быстро и удобно проектировать </w:t>
-      </w:r>
-      <w:r>
-        <w:rPr/>
-        <w:t>REST API на языке С++, не погружаясь в детали реализации REST API. Данный продукт является отличным решением для команд разработки, пишущих на С++, так как позволит им не менять стек разработки, в том числе и ЯП, при появлении требования в необходимости наличия REST API для каких бы то ни было целей.</w:t>
+        <w:t>Функциональным назначением программы является предоставление программисту возможности быстро и удобно проектировать REST API на языке С++, не погружаясь в детали реализации REST API. Данный продукт является отличным решением для команд разработки, пишущих на С++, так как позволит им не менять стек разработки, в том числе и ЯП, при появлении требования в необходимости наличия REST API для каких бы то ни было целей.</w:t>
       </w:r>
     </w:p>
     <w:p>
@@ -4370,12 +4242,12 @@
           <w:shd w:fill="auto" w:val="clear"/>
         </w:rPr>
       </w:pPr>
-      <w:bookmarkStart w:id="14" w:name="_Toc72106858"/>
-      <w:bookmarkStart w:id="15" w:name="_Toc451368043"/>
-      <w:bookmarkStart w:id="16" w:name="_Toc419906178"/>
-      <w:bookmarkStart w:id="17" w:name="_Toc419906043"/>
-      <w:bookmarkStart w:id="18" w:name="_Toc412051668"/>
-      <w:bookmarkStart w:id="19" w:name="_Toc412048445"/>
+      <w:bookmarkStart w:id="14" w:name="_Toc412048445"/>
+      <w:bookmarkStart w:id="15" w:name="_Toc412051668"/>
+      <w:bookmarkStart w:id="16" w:name="_Toc419906043"/>
+      <w:bookmarkStart w:id="17" w:name="_Toc419906178"/>
+      <w:bookmarkStart w:id="18" w:name="_Toc451368043"/>
+      <w:bookmarkStart w:id="19" w:name="_Toc72106858"/>
       <w:r>
         <w:rPr>
           <w:rFonts w:cs="Times New Roman"/>
@@ -4414,19 +4286,7 @@
       </w:pPr>
       <w:r>
         <w:rPr/>
-        <w:t xml:space="preserve">Многие существующие </w:t>
-      </w:r>
-      <w:r>
-        <w:rPr/>
-        <w:t xml:space="preserve">IT </w:t>
-      </w:r>
-      <w:r>
-        <w:rPr/>
-        <w:t>продукты написаны на С</w:t>
-      </w:r>
-      <w:r>
-        <w:rPr/>
-        <w:t>++. Этот ЯП славится своей производительностью и универсальностью, однако многие более новые языки (например, Джава, С#, Го) позволяют разрабатывать такие же продукты в разы быстрее.</w:t>
+        <w:t>Многие существующие IT продукты написаны на С++. Этот ЯП славится своей производительностью и универсальностью, однако многие более новые языки (например, Джава, С#, Го) позволяют разрабатывать такие же продукты в разы быстрее.</w:t>
       </w:r>
     </w:p>
     <w:p>
@@ -4467,15 +4327,7 @@
       </w:pPr>
       <w:r>
         <w:rPr/>
-        <w:t xml:space="preserve">Для подключения данной библиотеки достаточно импортировать один заголовочный файл, который, в свою очередь, будет подключать другие заголовочные файлы. Настраивать зависимости будет система автоматизации сборки проектов </w:t>
-      </w:r>
-      <w:r>
-        <w:rPr/>
-        <w:t xml:space="preserve">CMake. </w:t>
-      </w:r>
-      <w:r>
-        <w:rPr/>
-        <w:t>Такой способ подключения  является наиболее современным и простым, и именно поэтому многие разработчики придерживаются такого подхода при написании собственных библиотек, фреймворков и модулей.</w:t>
+        <w:t>Для подключения данной библиотеки достаточно импортировать один заголовочный файл, который, в свою очередь, будет подключать другие заголовочные файлы. Настраивать зависимости будет система автоматизации сборки проектов CMake. Такой способ подключения  является наиболее современным и простым, и именно поэтому многие разработчики придерживаются такого подхода при написании собственных библиотек, фреймворков и модулей.</w:t>
       </w:r>
     </w:p>
     <w:p>
@@ -4797,19 +4649,7 @@
       </w:pPr>
       <w:r>
         <w:rPr/>
-        <w:t>Входные данные — это исходный код на С</w:t>
-      </w:r>
-      <w:r>
-        <w:rPr/>
-        <w:t>++</w:t>
-      </w:r>
-      <w:r>
-        <w:rPr/>
-        <w:t xml:space="preserve">, в который портируется </w:t>
-      </w:r>
-      <w:r>
-        <w:rPr/>
-        <w:t>http сервер (исходный код может быть представлен в файлах с расширениями .cpp, .h, .hpp). В качестве системы автоматизации сборки проекта рекомендуется использовать CMake, так как в таком случае будет намного проще настроить зависимости, необходимые для подключаемого http сервера. Исходный код проекта до подключения данного фреймворка должен компилироваться успешно и проект должен собираться корректно.</w:t>
+        <w:t>Входные данные — это исходный код на С++, в который портируется http сервер (исходный код может быть представлен в файлах с расширениями .cpp, .h, .hpp). В качестве системы автоматизации сборки проекта рекомендуется использовать CMake, так как в таком случае будет намного проще настроить зависимости, необходимые для подключаемого http сервера. Исходный код проекта до подключения данного фреймворка должен компилироваться успешно и проект должен собираться корректно.</w:t>
       </w:r>
     </w:p>
     <w:p>
@@ -4822,19 +4662,7 @@
       </w:pPr>
       <w:r>
         <w:rPr/>
-        <w:t xml:space="preserve">В свою очередь, после подключения фреймворка </w:t>
-      </w:r>
-      <w:r>
-        <w:rPr/>
-        <w:t xml:space="preserve">(после успешного подключения всех необходимых для его работы файлов и успешной настройки необходимых зависимостей) </w:t>
-      </w:r>
-      <w:r>
-        <w:rPr/>
-        <w:t xml:space="preserve">в исходном коде создается объект </w:t>
-      </w:r>
-      <w:r>
-        <w:rPr/>
-        <w:t>http сервера. При проектировании REST API для создания очередного эндпоинта необходимо воспользоваться соответствующим методом созданного http сервера.</w:t>
+        <w:t>В свою очередь, после подключения фреймворка (после успешного подключения всех необходимых для его работы файлов и успешной настройки необходимых зависимостей) в исходном коде создается объект http сервера. При проектировании REST API для создания очередного эндпоинта необходимо воспользоваться соответствующим методом созданного http сервера.</w:t>
       </w:r>
     </w:p>
     <w:p>
@@ -4847,19 +4675,7 @@
       </w:pPr>
       <w:r>
         <w:rPr/>
-        <w:t xml:space="preserve">Касательно требований к входным данным, программисту необходимо ознакомиться с внутренней справкой / документацией </w:t>
-      </w:r>
-      <w:r>
-        <w:rPr/>
-        <w:t>http сервера</w:t>
-      </w:r>
-      <w:r>
-        <w:rPr/>
-        <w:t xml:space="preserve">, которая исчерпывающе описывает, как с помощью него проектировать </w:t>
-      </w:r>
-      <w:r>
-        <w:rPr/>
-        <w:t>REST API.</w:t>
+        <w:t>Касательно требований к входным данным, программисту необходимо ознакомиться с внутренней справкой / документацией http сервера, которая исчерпывающе описывает, как с помощью него проектировать REST API.</w:t>
       </w:r>
     </w:p>
     <w:p>
@@ -4892,8 +4708,8 @@
           <w:color w:val="auto"/>
         </w:rPr>
       </w:pPr>
-      <w:bookmarkStart w:id="24" w:name="_Toc72106863"/>
-      <w:bookmarkStart w:id="25" w:name="_Toc451881022"/>
+      <w:bookmarkStart w:id="24" w:name="_Toc451881022"/>
+      <w:bookmarkStart w:id="25" w:name="_Toc72106863"/>
       <w:bookmarkStart w:id="26" w:name="_Hlk72096081_Copy_1"/>
       <w:bookmarkEnd w:id="26"/>
       <w:r>
@@ -4922,14 +4738,7 @@
           <w:rFonts w:cs="Times New Roman"/>
           <w:color w:val="auto"/>
         </w:rPr>
-        <w:t xml:space="preserve">Результат работы сервера должен представлять собой действующий </w:t>
-      </w:r>
-      <w:r>
-        <w:rPr>
-          <w:rFonts w:cs="Times New Roman"/>
-          <w:color w:val="auto"/>
-        </w:rPr>
-        <w:t>REST API, а также файлы с логированием. Отследить корректность работы можно с помощью логов, настроенных на максимально возможный уровень — DEBUG 5, а также с помощью непосредственно функционального тестирования написанного REST API. Если в логах была обнаружена хоть одна ошибка, сервер имеет неопределенное поведение.</w:t>
+        <w:t>Результат работы сервера должен представлять собой действующий REST API, а также файлы с логированием. Отследить корректность работы можно с помощью логов, настроенных на максимально возможный уровень — DEBUG, а также с помощью непосредственно функционального тестирования написанного REST API. Если в логах была обнаружена хоть одна ошибка, сервер имеет неопределенное поведение.</w:t>
       </w:r>
     </w:p>
     <w:p>
@@ -5466,8 +5275,8 @@
           <w:szCs w:val="24"/>
         </w:rPr>
       </w:pPr>
-      <w:bookmarkStart w:id="36" w:name="_Toc480447386"/>
-      <w:bookmarkStart w:id="37" w:name="_Toc72106871"/>
+      <w:bookmarkStart w:id="36" w:name="_Toc72106871"/>
+      <w:bookmarkStart w:id="37" w:name="_Toc480447386"/>
       <w:bookmarkStart w:id="38" w:name="_Hlk72102756_Copy_1"/>
       <w:bookmarkEnd w:id="38"/>
       <w:r>
@@ -5493,8 +5302,8 @@
           <w:color w:val="auto"/>
         </w:rPr>
       </w:pPr>
-      <w:bookmarkStart w:id="39" w:name="_Toc72106872"/>
-      <w:bookmarkStart w:id="40" w:name="_Toc480447387"/>
+      <w:bookmarkStart w:id="39" w:name="_Toc480447387"/>
+      <w:bookmarkStart w:id="40" w:name="_Toc72106872"/>
       <w:r>
         <w:rPr>
           <w:rFonts w:cs="Times New Roman"/>
@@ -5548,8 +5357,8 @@
         </w:rPr>
         <w:tab/>
       </w:r>
-      <w:bookmarkStart w:id="41" w:name="_Toc72106873"/>
-      <w:bookmarkStart w:id="42" w:name="_Toc480447388"/>
+      <w:bookmarkStart w:id="41" w:name="_Toc480447388"/>
+      <w:bookmarkStart w:id="42" w:name="_Toc72106873"/>
       <w:r>
         <w:rPr>
           <w:rFonts w:cs="Times New Roman"/>
@@ -5622,15 +5431,7 @@
       </w:pPr>
       <w:r>
         <w:rPr/>
-        <w:t>Программа должна быть написана на языке программирования С++ версии не выше 14. В качестве среды разработки программы может быть использован любой редактор кода. Допускается писать код только в .cpp, .h и .</w:t>
-      </w:r>
-      <w:r>
-        <w:rPr/>
-        <w:t xml:space="preserve">hpp </w:t>
-      </w:r>
-      <w:r>
-        <w:rPr/>
-        <w:t>файлах.</w:t>
+        <w:t>Программа должна быть написана на языке программирования С++ версии не выше 14. В качестве среды разработки программы может быть использован любой редактор кода. Допускается писать код только в .cpp, .h и .hpp файлах.</w:t>
       </w:r>
     </w:p>
     <w:p>
@@ -5682,12 +5483,12 @@
       </w:pPr>
       <w:r>
         <w:rPr/>
-        <w:t>Требования к маркировке и упаковке не предъя</w:t>
+        <w:t>Требования к маркировке и упаковке не предъ</w:t>
       </w:r>
       <w:bookmarkEnd w:id="43"/>
       <w:r>
         <w:rPr/>
-        <w:t>вляются.</w:t>
+        <w:t>являются.</w:t>
       </w:r>
     </w:p>
     <w:p>
@@ -5918,8 +5719,8 @@
           <w:szCs w:val="24"/>
         </w:rPr>
       </w:pPr>
-      <w:bookmarkStart w:id="50" w:name="_Toc72106880"/>
-      <w:bookmarkStart w:id="51" w:name="_Toc480447391"/>
+      <w:bookmarkStart w:id="50" w:name="_Toc480447391"/>
+      <w:bookmarkStart w:id="51" w:name="_Toc72106880"/>
       <w:r>
         <w:rPr>
           <w:rFonts w:cs="Times New Roman"/>
@@ -5956,14 +5757,7 @@
           <w:b w:val="false"/>
           <w:bCs w:val="false"/>
         </w:rPr>
-        <w:t xml:space="preserve">Высокопроизводительный Настраиваемый </w:t>
-      </w:r>
-      <w:r>
-        <w:rPr>
-          <w:b w:val="false"/>
-          <w:bCs w:val="false"/>
-        </w:rPr>
-        <w:t>HTTP Сервер</w:t>
+        <w:t>Высокопроизводительный Настраиваемый HTTP Сервер</w:t>
       </w:r>
       <w:r>
         <w:rPr/>
@@ -6010,15 +5804,7 @@
           <w:bCs w:val="false"/>
           <w:color w:val="auto"/>
         </w:rPr>
-        <w:t xml:space="preserve">Высокопроизводительный Настраиваемый </w:t>
-      </w:r>
-      <w:r>
-        <w:rPr>
-          <w:b w:val="false"/>
-          <w:bCs w:val="false"/>
-          <w:color w:val="auto"/>
-        </w:rPr>
-        <w:t>HTTP Сервер</w:t>
+        <w:t>Высокопроизводительный Настраиваемый HTTP Сервер</w:t>
       </w:r>
       <w:r>
         <w:rPr>
@@ -6061,15 +5847,7 @@
           <w:bCs w:val="false"/>
           <w:color w:val="auto"/>
         </w:rPr>
-        <w:t xml:space="preserve">Высокопроизводительный Настраиваемый </w:t>
-      </w:r>
-      <w:r>
-        <w:rPr>
-          <w:b w:val="false"/>
-          <w:bCs w:val="false"/>
-          <w:color w:val="auto"/>
-        </w:rPr>
-        <w:t>HTTP Сервер</w:t>
+        <w:t>Высокопроизводительный Настраиваемый HTTP Сервер</w:t>
       </w:r>
       <w:r>
         <w:rPr>
@@ -6112,15 +5890,7 @@
           <w:bCs w:val="false"/>
           <w:color w:val="auto"/>
         </w:rPr>
-        <w:t xml:space="preserve">Высокопроизводительный Настраиваемый </w:t>
-      </w:r>
-      <w:r>
-        <w:rPr>
-          <w:b w:val="false"/>
-          <w:bCs w:val="false"/>
-          <w:color w:val="auto"/>
-        </w:rPr>
-        <w:t>HTTP Сервер</w:t>
+        <w:t>Высокопроизводительный Настраиваемый HTTP Сервер</w:t>
       </w:r>
       <w:r>
         <w:rPr>
@@ -6163,15 +5933,7 @@
           <w:bCs w:val="false"/>
           <w:color w:val="auto"/>
         </w:rPr>
-        <w:t xml:space="preserve">Высокопроизводительный Настраиваемый </w:t>
-      </w:r>
-      <w:r>
-        <w:rPr>
-          <w:b w:val="false"/>
-          <w:bCs w:val="false"/>
-          <w:color w:val="auto"/>
-        </w:rPr>
-        <w:t>HTTP Сервер</w:t>
+        <w:t>Высокопроизводительный Настраиваемый HTTP Сервер</w:t>
       </w:r>
       <w:r>
         <w:rPr>
@@ -6200,11 +5962,11 @@
           <w:szCs w:val="24"/>
         </w:rPr>
       </w:pPr>
-      <w:bookmarkStart w:id="52" w:name="_Toc451904866"/>
-      <w:bookmarkStart w:id="53" w:name="_Toc420181138"/>
+      <w:bookmarkStart w:id="52" w:name="_Toc72106881"/>
+      <w:bookmarkStart w:id="53" w:name="_Toc419906054"/>
       <w:bookmarkStart w:id="54" w:name="_Toc419906189"/>
-      <w:bookmarkStart w:id="55" w:name="_Toc419906054"/>
-      <w:bookmarkStart w:id="56" w:name="_Toc72106881"/>
+      <w:bookmarkStart w:id="55" w:name="_Toc420181138"/>
+      <w:bookmarkStart w:id="56" w:name="_Toc451904866"/>
       <w:r>
         <w:rPr>
           <w:rFonts w:cs="Times New Roman"/>
@@ -6417,15 +6179,7 @@
       </w:pPr>
       <w:r>
         <w:rPr/>
-        <w:t xml:space="preserve">должны быть загружены одним или несколькими архивами в проект дисциплины «Курсовой проект, </w:t>
-      </w:r>
-      <w:r>
-        <w:rPr/>
-        <w:t>3</w:t>
-      </w:r>
-      <w:r>
-        <w:rPr/>
-        <w:t xml:space="preserve"> курс ПИ» в личном кабинете в информационной образовательной среде </w:t>
+        <w:t xml:space="preserve">должны быть загружены одним или несколькими архивами в проект дисциплины «Курсовой проект, 3 курс ПИ» в личном кабинете в информационной образовательной среде </w:t>
       </w:r>
       <w:r>
         <w:rPr>
@@ -6577,15 +6331,7 @@
       </w:pPr>
       <w:r>
         <w:rPr/>
-        <w:t xml:space="preserve">Данный сервер могут использовать все разработчики с компилятором gcc версии не ниже 14 или компилятором clang версии не ниже 3.4, которым нужно быстро добавить </w:t>
-      </w:r>
-      <w:r>
-        <w:rPr/>
-        <w:t>REST API в свою программу.</w:t>
-      </w:r>
-      <w:r>
-        <w:rPr/>
-        <w:t xml:space="preserve"> Данный сервер предлагает простое, быстрое, легковесное и одновременно высокопроизводительное решение данной проблемы, упрощая жизнь разработчикам.</w:t>
+        <w:t>Данный сервер могут использовать все разработчики с компилятором gcc версии не ниже 14 или компилятором clang версии не ниже 3.4, которым нужно быстро добавить REST API в свою программу. Данный сервер предлагает простое, быстрое, легковесное и одновременно высокопроизводительное решение данной проблемы, упрощая жизнь разработчикам.</w:t>
       </w:r>
     </w:p>
     <w:p>
@@ -6601,8 +6347,8 @@
           <w:szCs w:val="24"/>
         </w:rPr>
       </w:pPr>
-      <w:bookmarkStart w:id="60" w:name="_Toc72106885"/>
-      <w:bookmarkStart w:id="61" w:name="_Toc480447396"/>
+      <w:bookmarkStart w:id="60" w:name="_Toc480447396"/>
+      <w:bookmarkStart w:id="61" w:name="_Toc72106885"/>
       <w:r>
         <w:rPr>
           <w:rFonts w:cs="Times New Roman"/>
@@ -6627,19 +6373,7 @@
       </w:pPr>
       <w:r>
         <w:rPr/>
-        <w:t xml:space="preserve">На момент создания программы наиболее используемыми  аналогами в области </w:t>
-      </w:r>
-      <w:r>
-        <w:rPr/>
-        <w:t>http серверов-микрофреймворков</w:t>
-      </w:r>
-      <w:r>
-        <w:rPr/>
-        <w:t xml:space="preserve"> являются: </w:t>
-      </w:r>
-      <w:r>
-        <w:rPr/>
-        <w:t>Crow, Pistache, Beast.</w:t>
+        <w:t>На момент создания программы наиболее используемыми  аналогами в области http серверов-микрофреймворков являются: Crow, Pistache, Beast.</w:t>
       </w:r>
     </w:p>
     <w:p>
@@ -6654,11 +6388,7 @@
       </w:pPr>
       <w:r>
         <w:rPr/>
-        <w:t xml:space="preserve">Общий недостаток всех этих продуктов — недостаточный уровень абстракции для использования их возможностей в условиях ограниченных временных ресурсов. Данные фреймворки предоставляют более сложный интерфейс для создания </w:t>
-      </w:r>
-      <w:r>
-        <w:rPr/>
-        <w:t>REST API, нежели текущий http сервер. В итоге в большинстве случаев они требуют больше времени для имплементации той же функциональности, которую предлагает мой сервис.</w:t>
+        <w:t>Общий недостаток всех этих продуктов — недостаточный уровень абстракции для использования их возможностей в условиях ограниченных временных ресурсов. Данные фреймворки предоставляют более сложный интерфейс для создания REST API, нежели текущий http сервер. В итоге в большинстве случаев они требуют больше времени для имплементации той же функциональности, которую предлагает мой сервис.</w:t>
       </w:r>
     </w:p>
     <w:p>
@@ -6703,21 +6433,11 @@
       </w:pPr>
       <w:r>
         <w:rPr>
-          <w:rFonts w:ascii="Times New Roman" w:hAnsi="Times New Roman"/>
           <w:color w:val="000000"/>
           <w:sz w:val="24"/>
           <w:szCs w:val="24"/>
         </w:rPr>
-        <w:t>1</w:t>
-      </w:r>
-      <w:r>
-        <w:rPr>
-          <w:rFonts w:ascii="Times New Roman" w:hAnsi="Times New Roman"/>
-          <w:color w:val="000000"/>
-          <w:sz w:val="24"/>
-          <w:szCs w:val="24"/>
-        </w:rPr>
-        <w:t xml:space="preserve">. Сложность и документация: начальная настройка и использование Pistache может потребовать много времени из-за относительно сложной структуры и ограниченной документации. </w:t>
+        <w:t xml:space="preserve">1. Сложность и документация: начальная настройка и использование Pistache может потребовать много времени из-за относительно сложной структуры и ограниченной документации. </w:t>
       </w:r>
     </w:p>
     <w:p>
@@ -6732,21 +6452,11 @@
       </w:pPr>
       <w:r>
         <w:rPr>
-          <w:rFonts w:ascii="Times New Roman" w:hAnsi="Times New Roman"/>
           <w:color w:val="000000"/>
           <w:sz w:val="24"/>
           <w:szCs w:val="24"/>
         </w:rPr>
-        <w:t xml:space="preserve">2. </w:t>
-      </w:r>
-      <w:r>
-        <w:rPr>
-          <w:rFonts w:ascii="Times New Roman" w:hAnsi="Times New Roman"/>
-          <w:color w:val="000000"/>
-          <w:sz w:val="24"/>
-          <w:szCs w:val="24"/>
-        </w:rPr>
-        <w:t>Ограниченные возможности масштабирования: хотя Pistache предлагает хорошую производительность, в некоторых случаях могут возникать ограничения в масштабировании и обработке больших нагрузок, особенно в сравнении с другими более распространенными фреймворками.</w:t>
+        <w:t>2. Ограниченные возможности масштабирования: хотя Pistache предлагает хорошую производительность, в некоторых случаях могут возникать ограничения в масштабировании и обработке больших нагрузок, особенно в сравнении с другими более распространенными фреймворками.</w:t>
       </w:r>
     </w:p>
     <w:p>
@@ -6773,9 +6483,7 @@
       </w:pPr>
       <w:r>
         <w:rPr>
-          <w:rFonts w:ascii="Times New Roman" w:hAnsi="Times New Roman"/>
-          <w:sz w:val="24"/>
-          <w:szCs w:val="24"/>
+          <w:color w:val="000000"/>
         </w:rPr>
       </w:r>
     </w:p>
@@ -6790,7 +6498,9 @@
         </w:rPr>
       </w:pPr>
       <w:r>
-        <w:rPr/>
+        <w:rPr>
+          <w:color w:val="FF0000"/>
+        </w:rPr>
       </w:r>
     </w:p>
     <w:p>
@@ -6820,7 +6530,6 @@
       </w:pPr>
       <w:r>
         <w:rPr>
-          <w:rFonts w:ascii="Times New Roman" w:hAnsi="Times New Roman"/>
           <w:color w:val="000000"/>
           <w:sz w:val="24"/>
           <w:szCs w:val="24"/>
@@ -6840,7 +6549,6 @@
       </w:pPr>
       <w:r>
         <w:rPr>
-          <w:rFonts w:ascii="Times New Roman" w:hAnsi="Times New Roman"/>
           <w:color w:val="000000"/>
           <w:sz w:val="24"/>
           <w:szCs w:val="24"/>
@@ -6859,7 +6567,9 @@
         </w:rPr>
       </w:pPr>
       <w:r>
-        <w:rPr/>
+        <w:rPr>
+          <w:color w:val="FF0000"/>
+        </w:rPr>
       </w:r>
     </w:p>
     <w:p>
@@ -6874,7 +6584,6 @@
       </w:pPr>
       <w:r>
         <w:rPr>
-          <w:rFonts w:ascii="Times New Roman" w:hAnsi="Times New Roman"/>
           <w:color w:val="000000"/>
           <w:sz w:val="24"/>
           <w:szCs w:val="24"/>
@@ -6894,30 +6603,11 @@
       </w:pPr>
       <w:r>
         <w:rPr>
-          <w:rFonts w:ascii="Times New Roman" w:hAnsi="Times New Roman"/>
           <w:color w:val="000000"/>
           <w:sz w:val="24"/>
           <w:szCs w:val="24"/>
         </w:rPr>
-        <w:t xml:space="preserve">1. </w:t>
-      </w:r>
-      <w:r>
-        <w:rPr>
-          <w:rFonts w:ascii="Times New Roman" w:hAnsi="Times New Roman"/>
-          <w:color w:val="000000"/>
-          <w:sz w:val="24"/>
-          <w:szCs w:val="24"/>
-        </w:rPr>
-        <w:t xml:space="preserve">Сложность использования: Beast является частью библиотеки Boost, которая является довольно низкоуровневой абстракцией для работы с сетью. С помощью этого инструмента будет сложно разрабатывать </w:t>
-      </w:r>
-      <w:r>
-        <w:rPr>
-          <w:rFonts w:ascii="Times New Roman" w:hAnsi="Times New Roman"/>
-          <w:color w:val="000000"/>
-          <w:sz w:val="24"/>
-          <w:szCs w:val="24"/>
-        </w:rPr>
-        <w:t>REST API «с нуля».</w:t>
+        <w:t>1. Сложность использования: Beast является частью библиотеки Boost, которая является довольно низкоуровневой абстракцией для работы с сетью. С помощью этого инструмента будет сложно разрабатывать REST API «с нуля».</w:t>
       </w:r>
     </w:p>
     <w:p>
@@ -6932,7 +6622,6 @@
       </w:pPr>
       <w:r>
         <w:rPr>
-          <w:rFonts w:ascii="Times New Roman" w:hAnsi="Times New Roman"/>
           <w:color w:val="000000"/>
           <w:sz w:val="24"/>
           <w:szCs w:val="24"/>
@@ -6951,7 +6640,9 @@
         </w:rPr>
       </w:pPr>
       <w:r>
-        <w:rPr/>
+        <w:rPr>
+          <w:color w:val="FF0000"/>
+        </w:rPr>
       </w:r>
     </w:p>
     <w:p>
@@ -6966,7 +6657,6 @@
       </w:pPr>
       <w:r>
         <w:rPr>
-          <w:rFonts w:ascii="Times New Roman" w:hAnsi="Times New Roman"/>
           <w:color w:val="000000"/>
           <w:sz w:val="24"/>
           <w:szCs w:val="24"/>
@@ -6988,10 +6678,10 @@
           <w:szCs w:val="24"/>
         </w:rPr>
       </w:pPr>
-      <w:bookmarkStart w:id="62" w:name="_Toc72106886"/>
-      <w:bookmarkStart w:id="63" w:name="_Toc379572142"/>
-      <w:bookmarkStart w:id="64" w:name="_Toc420452735"/>
-      <w:bookmarkStart w:id="65" w:name="_Toc451694220"/>
+      <w:bookmarkStart w:id="62" w:name="_Toc451694220"/>
+      <w:bookmarkStart w:id="63" w:name="_Toc420452735"/>
+      <w:bookmarkStart w:id="64" w:name="_Toc379572142"/>
+      <w:bookmarkStart w:id="65" w:name="_Toc72106886"/>
       <w:r>
         <w:rPr>
           <w:color w:val="000000" w:themeColor="text1"/>
@@ -7040,8 +6730,8 @@
           <w:color w:val="FF0000"/>
         </w:rPr>
       </w:pPr>
-      <w:bookmarkStart w:id="67" w:name="_Toc379718213"/>
-      <w:bookmarkStart w:id="68" w:name="_Toc379718361"/>
+      <w:bookmarkStart w:id="67" w:name="_Toc379718361"/>
+      <w:bookmarkStart w:id="68" w:name="_Toc379718213"/>
       <w:r>
         <w:rPr/>
         <w:t>Стадии и этапы разработки были выявлены с учетом ГОСТ 19.102-77 [6]:</w:t>
@@ -9055,15 +8745,7 @@
       </w:pPr>
       <w:r>
         <w:rPr/>
-        <w:t>Разработка должна закончиться к 25 мая 202</w:t>
-      </w:r>
-      <w:r>
-        <w:rPr/>
-        <w:t>4</w:t>
-      </w:r>
-      <w:r>
-        <w:rPr/>
-        <w:t xml:space="preserve"> года.</w:t>
+        <w:t>Разработка должна закончиться к 25 мая 2024 года.</w:t>
       </w:r>
     </w:p>
     <w:p>
@@ -9194,45 +8876,17 @@
       </w:pPr>
       <w:r>
         <w:rPr/>
-        <w:t>Pistache</w:t>
+        <w:t xml:space="preserve">Pistache — REST API framework [Электронный ресурс] Режим доступа: </w:t>
+      </w:r>
+      <w:r>
+        <w:rPr>
+          <w:rStyle w:val="InternetLink"/>
+        </w:rPr>
+        <w:t>https://github.com/pistacheio/pistache</w:t>
       </w:r>
       <w:r>
         <w:rPr/>
-        <w:t xml:space="preserve"> — </w:t>
-      </w:r>
-      <w:r>
-        <w:rPr/>
-        <w:t>REST API framework</w:t>
-      </w:r>
-      <w:r>
-        <w:rPr/>
-        <w:t xml:space="preserve"> [Электронный ресурс] Режим доступа: </w:t>
-      </w:r>
-      <w:r>
-        <w:rPr>
-          <w:rStyle w:val="InternetLink"/>
-        </w:rPr>
-        <w:t>https://github.com/pistacheio/pistache</w:t>
-      </w:r>
-      <w:r>
-        <w:rPr/>
-        <w:t>, свободный. (дата обращения: 1</w:t>
-      </w:r>
-      <w:r>
-        <w:rPr/>
-        <w:t>5</w:t>
-      </w:r>
-      <w:r>
-        <w:rPr/>
-        <w:t>.02.202</w:t>
-      </w:r>
-      <w:r>
-        <w:rPr/>
-        <w:t>4</w:t>
-      </w:r>
-      <w:r>
-        <w:rPr/>
-        <w:t>)</w:t>
+        <w:t>, свободный. (дата обращения: 15.02.2024)</w:t>
       </w:r>
     </w:p>
     <w:p>
@@ -9250,45 +8904,17 @@
       </w:pPr>
       <w:r>
         <w:rPr/>
-        <w:t>Crow</w:t>
+        <w:t xml:space="preserve">Crow – REST API framework [Электронный ресурс] Режим доступа: </w:t>
+      </w:r>
+      <w:r>
+        <w:rPr>
+          <w:rStyle w:val="InternetLink"/>
+        </w:rPr>
+        <w:t>https://github.com/CrowCpp/Crow</w:t>
       </w:r>
       <w:r>
         <w:rPr/>
-        <w:t xml:space="preserve"> – </w:t>
-      </w:r>
-      <w:r>
-        <w:rPr/>
-        <w:t xml:space="preserve">REST API framework </w:t>
-      </w:r>
-      <w:r>
-        <w:rPr/>
-        <w:t xml:space="preserve">[Электронный ресурс] Режим доступа: </w:t>
-      </w:r>
-      <w:r>
-        <w:rPr>
-          <w:rStyle w:val="InternetLink"/>
-        </w:rPr>
-        <w:t>https://github.com/CrowCpp/Crow</w:t>
-      </w:r>
-      <w:r>
-        <w:rPr/>
-        <w:t>, свободный. (дата обращения: 1</w:t>
-      </w:r>
-      <w:r>
-        <w:rPr/>
-        <w:t>5</w:t>
-      </w:r>
-      <w:r>
-        <w:rPr/>
-        <w:t>.02.202</w:t>
-      </w:r>
-      <w:r>
-        <w:rPr/>
-        <w:t>4</w:t>
-      </w:r>
-      <w:r>
-        <w:rPr/>
-        <w:t xml:space="preserve">) </w:t>
+        <w:t xml:space="preserve">, свободный. (дата обращения: 15.02.2024) </w:t>
       </w:r>
     </w:p>
     <w:p>
@@ -9306,11 +8932,7 @@
       </w:pPr>
       <w:r>
         <w:rPr/>
-        <w:t>Beast - REST API framework</w:t>
-      </w:r>
-      <w:r>
-        <w:rPr/>
-        <w:t xml:space="preserve"> [Электронный ресурс] Режим доступа: </w:t>
+        <w:t xml:space="preserve">Beast - REST API framework [Электронный ресурс] Режим доступа: </w:t>
       </w:r>
       <w:hyperlink r:id="rId39">
         <w:r>
@@ -9322,23 +8944,7 @@
       </w:hyperlink>
       <w:r>
         <w:rPr/>
-        <w:t>, свободный. (дата обращения: 1</w:t>
-      </w:r>
-      <w:r>
-        <w:rPr/>
-        <w:t>5</w:t>
-      </w:r>
-      <w:r>
-        <w:rPr/>
-        <w:t>.02.202</w:t>
-      </w:r>
-      <w:r>
-        <w:rPr/>
-        <w:t>4</w:t>
-      </w:r>
-      <w:r>
-        <w:rPr/>
-        <w:t>)</w:t>
+        <w:t>, свободный. (дата обращения: 15.02.2024)</w:t>
       </w:r>
     </w:p>
     <w:p>
@@ -9578,13 +9184,7 @@
         <w:rPr>
           <w:lang w:val="en-US"/>
         </w:rPr>
-        <w:t xml:space="preserve">Статья про REST API в целом </w:t>
-      </w:r>
-      <w:r>
-        <w:rPr>
-          <w:lang w:val="en-US"/>
-        </w:rPr>
-        <w:t>[</w:t>
+        <w:t>Статья про REST API в целом [</w:t>
       </w:r>
       <w:r>
         <w:rPr/>
@@ -9618,23 +9218,7 @@
       </w:r>
       <w:r>
         <w:rPr/>
-        <w:t>, свободный. (дата обращения: 1</w:t>
-      </w:r>
-      <w:r>
-        <w:rPr/>
-        <w:t>5</w:t>
-      </w:r>
-      <w:r>
-        <w:rPr/>
-        <w:t>.02.202</w:t>
-      </w:r>
-      <w:r>
-        <w:rPr/>
-        <w:t>4</w:t>
-      </w:r>
-      <w:r>
-        <w:rPr/>
-        <w:t xml:space="preserve">) </w:t>
+        <w:t xml:space="preserve">, свободный. (дата обращения: 15.02.2024) </w:t>
       </w:r>
     </w:p>
     <w:p>
@@ -9668,23 +9252,7 @@
       </w:r>
       <w:r>
         <w:rPr/>
-        <w:t>, свободный. (дата обращения: 1</w:t>
-      </w:r>
-      <w:r>
-        <w:rPr/>
-        <w:t>5</w:t>
-      </w:r>
-      <w:r>
-        <w:rPr/>
-        <w:t>.02.202</w:t>
-      </w:r>
-      <w:r>
-        <w:rPr/>
-        <w:t>4</w:t>
-      </w:r>
-      <w:r>
-        <w:rPr/>
-        <w:t>)</w:t>
+        <w:t>, свободный. (дата обращения: 15.02.2024)</w:t>
       </w:r>
     </w:p>
     <w:p>
@@ -9718,23 +9286,7 @@
       </w:r>
       <w:r>
         <w:rPr/>
-        <w:t>, свободный. (дата обращения: 1</w:t>
-      </w:r>
-      <w:r>
-        <w:rPr/>
-        <w:t>5</w:t>
-      </w:r>
-      <w:r>
-        <w:rPr/>
-        <w:t>.02.202</w:t>
-      </w:r>
-      <w:r>
-        <w:rPr/>
-        <w:t>4</w:t>
-      </w:r>
-      <w:r>
-        <w:rPr/>
-        <w:t>)</w:t>
+        <w:t>, свободный. (дата обращения: 15.02.2024)</w:t>
       </w:r>
     </w:p>
     <w:p>
@@ -9768,23 +9320,7 @@
       </w:r>
       <w:r>
         <w:rPr/>
-        <w:t>, свободный. (дата обращения: 1</w:t>
-      </w:r>
-      <w:r>
-        <w:rPr/>
-        <w:t>5</w:t>
-      </w:r>
-      <w:r>
-        <w:rPr/>
-        <w:t>.02.202</w:t>
-      </w:r>
-      <w:r>
-        <w:rPr/>
-        <w:t>4</w:t>
-      </w:r>
-      <w:r>
-        <w:rPr/>
-        <w:t xml:space="preserve">) </w:t>
+        <w:t xml:space="preserve">, свободный. (дата обращения: 15.02.2024) </w:t>
       </w:r>
     </w:p>
     <w:p>
@@ -9802,15 +9338,7 @@
       </w:pPr>
       <w:r>
         <w:rPr/>
-        <w:t xml:space="preserve">Статья </w:t>
-      </w:r>
-      <w:r>
-        <w:rPr/>
-        <w:t xml:space="preserve">RESTful APIs </w:t>
-      </w:r>
-      <w:r>
-        <w:rPr/>
-        <w:t xml:space="preserve">[Электронный ресурс]. Режим доступа: </w:t>
+        <w:t xml:space="preserve">Статья RESTful APIs [Электронный ресурс]. Режим доступа: </w:t>
       </w:r>
       <w:hyperlink r:id="rId40">
         <w:r>
@@ -9822,23 +9350,7 @@
       </w:hyperlink>
       <w:r>
         <w:rPr/>
-        <w:t>, свободный. (дата обращения: 1</w:t>
-      </w:r>
-      <w:r>
-        <w:rPr/>
-        <w:t>5</w:t>
-      </w:r>
-      <w:r>
-        <w:rPr/>
-        <w:t>.02.202</w:t>
-      </w:r>
-      <w:r>
-        <w:rPr/>
-        <w:t>4</w:t>
-      </w:r>
-      <w:r>
-        <w:rPr/>
-        <w:t>)</w:t>
+        <w:t>, свободный. (дата обращения: 15.02.2024)</w:t>
       </w:r>
     </w:p>
     <w:p>
@@ -9856,41 +9368,17 @@
       </w:pPr>
       <w:r>
         <w:rPr/>
-        <w:t xml:space="preserve">Видео про </w:t>
+        <w:t xml:space="preserve">Видео про REST API [Электронный ресурс]. Режим доступа: </w:t>
+      </w:r>
+      <w:r>
+        <w:rPr>
+          <w:rStyle w:val="InternetLink"/>
+        </w:rPr>
+        <w:t>https://www.youtube.com/watch?v=-mN3VyJuCjM</w:t>
       </w:r>
       <w:r>
         <w:rPr/>
-        <w:t>REST API</w:t>
-      </w:r>
-      <w:r>
-        <w:rPr/>
-        <w:t xml:space="preserve"> [Электронный ресурс]. Режим доступа: </w:t>
-      </w:r>
-      <w:r>
-        <w:rPr>
-          <w:rStyle w:val="InternetLink"/>
-        </w:rPr>
-        <w:t>https://www.youtube.com/watch?v=-mN3VyJuCjM</w:t>
-      </w:r>
-      <w:r>
-        <w:rPr/>
-        <w:t xml:space="preserve"> свободный. (дата обращения: 1</w:t>
-      </w:r>
-      <w:r>
-        <w:rPr/>
-        <w:t>5</w:t>
-      </w:r>
-      <w:r>
-        <w:rPr/>
-        <w:t>.02.202</w:t>
-      </w:r>
-      <w:r>
-        <w:rPr/>
-        <w:t>4</w:t>
-      </w:r>
-      <w:r>
-        <w:rPr/>
-        <w:t>)</w:t>
+        <w:t xml:space="preserve"> свободный. (дата обращения: 15.02.2024)</w:t>
       </w:r>
     </w:p>
     <w:p>
@@ -9921,49 +9409,17 @@
       </w:pPr>
       <w:r>
         <w:rPr/>
-        <w:t xml:space="preserve">Статья </w:t>
+        <w:t xml:space="preserve">Статья IBM про REST API [Электронный ресурс] / IBM; Режим доступа: </w:t>
+      </w:r>
+      <w:r>
+        <w:rPr>
+          <w:rStyle w:val="InternetLink"/>
+        </w:rPr>
+        <w:t>https://www.ibm.com/topics/rest-apis</w:t>
       </w:r>
       <w:r>
         <w:rPr/>
-        <w:t>IBM про REST API</w:t>
-      </w:r>
-      <w:r>
-        <w:rPr/>
-        <w:t xml:space="preserve"> [Электронный ресурс] / </w:t>
-      </w:r>
-      <w:r>
-        <w:rPr/>
-        <w:t>IBM</w:t>
-      </w:r>
-      <w:r>
-        <w:rPr/>
-        <w:t xml:space="preserve">; Режим доступа: </w:t>
-      </w:r>
-      <w:r>
-        <w:rPr>
-          <w:rStyle w:val="InternetLink"/>
-        </w:rPr>
-        <w:t>https://www.ibm.com/topics/rest-apis</w:t>
-      </w:r>
-      <w:r>
-        <w:rPr/>
-        <w:t xml:space="preserve"> свободный. (дата обращения: 1</w:t>
-      </w:r>
-      <w:r>
-        <w:rPr/>
-        <w:t>5</w:t>
-      </w:r>
-      <w:r>
-        <w:rPr/>
-        <w:t>.02.202</w:t>
-      </w:r>
-      <w:r>
-        <w:rPr/>
-        <w:t>4</w:t>
-      </w:r>
-      <w:r>
-        <w:rPr/>
-        <w:t>)</w:t>
+        <w:t xml:space="preserve"> свободный. (дата обращения: 15.02.2024)</w:t>
       </w:r>
     </w:p>
     <w:p>
@@ -19324,13 +18780,7 @@
       <w:rPr>
         <w:b/>
       </w:rPr>
-      <w:t>Москва 202</w:t>
-    </w:r>
-    <w:r>
-      <w:rPr>
-        <w:b/>
-      </w:rPr>
-      <w:t>4</w:t>
+      <w:t>Москва 2024</w:t>
     </w:r>
   </w:p>
 </w:ftr>
@@ -19385,8 +18835,8 @@
     </w:tblPr>
     <w:tblGrid>
       <w:gridCol w:w="3184"/>
-      <w:gridCol w:w="1695"/>
-      <w:gridCol w:w="1676"/>
+      <w:gridCol w:w="1694"/>
+      <w:gridCol w:w="1677"/>
       <w:gridCol w:w="1701"/>
       <w:gridCol w:w="1547"/>
     </w:tblGrid>
@@ -19422,7 +18872,7 @@
       </w:tc>
       <w:tc>
         <w:tcPr>
-          <w:tcW w:w="1695" w:type="dxa"/>
+          <w:tcW w:w="1694" w:type="dxa"/>
           <w:tcBorders>
             <w:top w:val="single" w:sz="4" w:space="0" w:color="000000"/>
             <w:left w:val="single" w:sz="4" w:space="0" w:color="000000"/>
@@ -19450,7 +18900,7 @@
       </w:tc>
       <w:tc>
         <w:tcPr>
-          <w:tcW w:w="1676" w:type="dxa"/>
+          <w:tcW w:w="1677" w:type="dxa"/>
           <w:tcBorders>
             <w:top w:val="single" w:sz="4" w:space="0" w:color="000000"/>
             <w:left w:val="single" w:sz="4" w:space="0" w:color="000000"/>
@@ -19560,7 +19010,7 @@
       </w:tc>
       <w:tc>
         <w:tcPr>
-          <w:tcW w:w="1695" w:type="dxa"/>
+          <w:tcW w:w="1694" w:type="dxa"/>
           <w:tcBorders>
             <w:top w:val="single" w:sz="4" w:space="0" w:color="000000"/>
             <w:left w:val="single" w:sz="4" w:space="0" w:color="000000"/>
@@ -19587,7 +19037,7 @@
       </w:tc>
       <w:tc>
         <w:tcPr>
-          <w:tcW w:w="1676" w:type="dxa"/>
+          <w:tcW w:w="1677" w:type="dxa"/>
           <w:tcBorders>
             <w:top w:val="single" w:sz="4" w:space="0" w:color="000000"/>
             <w:left w:val="single" w:sz="4" w:space="0" w:color="000000"/>
@@ -19721,7 +19171,7 @@
       </w:tc>
       <w:tc>
         <w:tcPr>
-          <w:tcW w:w="1695" w:type="dxa"/>
+          <w:tcW w:w="1694" w:type="dxa"/>
           <w:tcBorders>
             <w:top w:val="single" w:sz="4" w:space="0" w:color="000000"/>
             <w:left w:val="single" w:sz="4" w:space="0" w:color="000000"/>
@@ -19748,7 +19198,7 @@
       </w:tc>
       <w:tc>
         <w:tcPr>
-          <w:tcW w:w="1676" w:type="dxa"/>
+          <w:tcW w:w="1677" w:type="dxa"/>
           <w:tcBorders>
             <w:top w:val="single" w:sz="4" w:space="0" w:color="000000"/>
             <w:left w:val="single" w:sz="4" w:space="0" w:color="000000"/>
@@ -19855,7 +19305,7 @@
       </w:tc>
       <w:tc>
         <w:tcPr>
-          <w:tcW w:w="1695" w:type="dxa"/>
+          <w:tcW w:w="1694" w:type="dxa"/>
           <w:tcBorders>
             <w:top w:val="single" w:sz="4" w:space="0" w:color="000000"/>
             <w:left w:val="single" w:sz="4" w:space="0" w:color="000000"/>
@@ -19881,7 +19331,7 @@
       </w:tc>
       <w:tc>
         <w:tcPr>
-          <w:tcW w:w="1676" w:type="dxa"/>
+          <w:tcW w:w="1677" w:type="dxa"/>
           <w:tcBorders>
             <w:top w:val="single" w:sz="4" w:space="0" w:color="000000"/>
             <w:left w:val="single" w:sz="4" w:space="0" w:color="000000"/>
@@ -21847,7 +21297,7 @@
         <w:docPartGallery w:val="Page Numbers (Top of Page)"/>
         <w:docPartUnique w:val="true"/>
       </w:docPartObj>
-      <w:id w:val="1258948398"/>
+      <w:id w:val="532072432"/>
     </w:sdtPr>
     <w:sdtContent>
       <w:p>
@@ -21889,7 +21339,7 @@
         <w:docPartGallery w:val="Page Numbers (Top of Page)"/>
         <w:docPartUnique w:val="true"/>
       </w:docPartObj>
-      <w:id w:val="71846474"/>
+      <w:id w:val="855230981"/>
     </w:sdtPr>
     <w:sdtContent>
       <w:p>
@@ -21997,7 +21447,7 @@
         <w:docPartGallery w:val="Page Numbers (Top of Page)"/>
         <w:docPartUnique w:val="true"/>
       </w:docPartObj>
-      <w:id w:val="487901351"/>
+      <w:id w:val="1212672011"/>
     </w:sdtPr>
     <w:sdtContent>
       <w:p>
@@ -22020,7 +21470,7 @@
         </w:r>
         <w:r>
           <w:rPr/>
-          <w:t>14</w:t>
+          <w:t>11</w:t>
         </w:r>
         <w:r>
           <w:rPr/>
@@ -22105,7 +21555,7 @@
         <w:docPartGallery w:val="Page Numbers (Top of Page)"/>
         <w:docPartUnique w:val="true"/>
       </w:docPartObj>
-      <w:id w:val="980437209"/>
+      <w:id w:val="805101226"/>
     </w:sdtPr>
     <w:sdtContent>
       <w:p>
@@ -22213,7 +21663,7 @@
         <w:docPartGallery w:val="Page Numbers (Top of Page)"/>
         <w:docPartUnique w:val="true"/>
       </w:docPartObj>
-      <w:id w:val="1955120602"/>
+      <w:id w:val="1408044333"/>
     </w:sdtPr>
     <w:sdtContent>
       <w:p>
@@ -22321,7 +21771,7 @@
         <w:docPartGallery w:val="Page Numbers (Top of Page)"/>
         <w:docPartUnique w:val="true"/>
       </w:docPartObj>
-      <w:id w:val="494041311"/>
+      <w:id w:val="546161818"/>
     </w:sdtPr>
     <w:sdtContent>
       <w:p>
@@ -22429,7 +21879,7 @@
         <w:docPartGallery w:val="Page Numbers (Top of Page)"/>
         <w:docPartUnique w:val="true"/>
       </w:docPartObj>
-      <w:id w:val="175048650"/>
+      <w:id w:val="1170732761"/>
     </w:sdtPr>
     <w:sdtContent>
       <w:p>
@@ -22496,7 +21946,7 @@
         <w:docPartGallery w:val="Page Numbers (Top of Page)"/>
         <w:docPartUnique w:val="true"/>
       </w:docPartObj>
-      <w:id w:val="743010629"/>
+      <w:id w:val="1720525883"/>
     </w:sdtPr>
     <w:sdtContent>
       <w:p>
@@ -22610,7 +22060,7 @@
         <w:docPartGallery w:val="Page Numbers (Top of Page)"/>
         <w:docPartUnique w:val="true"/>
       </w:docPartObj>
-      <w:id w:val="396415555"/>
+      <w:id w:val="1120103635"/>
     </w:sdtPr>
     <w:sdtContent>
       <w:p>
@@ -22633,7 +22083,7 @@
         </w:r>
         <w:r>
           <w:rPr/>
-          <w:t>5</w:t>
+          <w:t>3</w:t>
         </w:r>
         <w:r>
           <w:rPr/>
@@ -22718,7 +22168,7 @@
         <w:docPartGallery w:val="Page Numbers (Top of Page)"/>
         <w:docPartUnique w:val="true"/>
       </w:docPartObj>
-      <w:id w:val="920878678"/>
+      <w:id w:val="479262226"/>
     </w:sdtPr>
     <w:sdtContent>
       <w:p>
@@ -22826,7 +22276,7 @@
         <w:docPartGallery w:val="Page Numbers (Top of Page)"/>
         <w:docPartUnique w:val="true"/>
       </w:docPartObj>
-      <w:id w:val="1669794643"/>
+      <w:id w:val="230356737"/>
     </w:sdtPr>
     <w:sdtContent>
       <w:p>
@@ -22849,7 +22299,7 @@
         </w:r>
         <w:r>
           <w:rPr/>
-          <w:t>8</w:t>
+          <w:t>7</w:t>
         </w:r>
         <w:r>
           <w:rPr/>
@@ -23966,125 +23416,6 @@
   <w:abstractNum w:abstractNumId="9">
     <w:lvl w:ilvl="0">
       <w:start w:val="1"/>
-      <w:numFmt w:val="decimal"/>
-      <w:lvlText w:val="%1."/>
-      <w:lvlJc w:val="left"/>
-      <w:pPr>
-        <w:tabs>
-          <w:tab w:val="num" w:pos="960"/>
-        </w:tabs>
-        <w:ind w:left="960" w:hanging="360"/>
-      </w:pPr>
-      <w:rPr/>
-    </w:lvl>
-    <w:lvl w:ilvl="1">
-      <w:start w:val="1"/>
-      <w:numFmt w:val="decimal"/>
-      <w:lvlText w:val="%2."/>
-      <w:lvlJc w:val="left"/>
-      <w:pPr>
-        <w:tabs>
-          <w:tab w:val="num" w:pos="1320"/>
-        </w:tabs>
-        <w:ind w:left="1320" w:hanging="360"/>
-      </w:pPr>
-      <w:rPr/>
-    </w:lvl>
-    <w:lvl w:ilvl="2">
-      <w:start w:val="1"/>
-      <w:numFmt w:val="decimal"/>
-      <w:lvlText w:val="%3."/>
-      <w:lvlJc w:val="left"/>
-      <w:pPr>
-        <w:tabs>
-          <w:tab w:val="num" w:pos="1680"/>
-        </w:tabs>
-        <w:ind w:left="1680" w:hanging="360"/>
-      </w:pPr>
-      <w:rPr/>
-    </w:lvl>
-    <w:lvl w:ilvl="3">
-      <w:start w:val="1"/>
-      <w:numFmt w:val="decimal"/>
-      <w:lvlText w:val="%4."/>
-      <w:lvlJc w:val="left"/>
-      <w:pPr>
-        <w:tabs>
-          <w:tab w:val="num" w:pos="2040"/>
-        </w:tabs>
-        <w:ind w:left="2040" w:hanging="360"/>
-      </w:pPr>
-      <w:rPr/>
-    </w:lvl>
-    <w:lvl w:ilvl="4">
-      <w:start w:val="1"/>
-      <w:numFmt w:val="decimal"/>
-      <w:lvlText w:val="%5."/>
-      <w:lvlJc w:val="left"/>
-      <w:pPr>
-        <w:tabs>
-          <w:tab w:val="num" w:pos="2400"/>
-        </w:tabs>
-        <w:ind w:left="2400" w:hanging="360"/>
-      </w:pPr>
-      <w:rPr/>
-    </w:lvl>
-    <w:lvl w:ilvl="5">
-      <w:start w:val="1"/>
-      <w:numFmt w:val="decimal"/>
-      <w:lvlText w:val="%6."/>
-      <w:lvlJc w:val="left"/>
-      <w:pPr>
-        <w:tabs>
-          <w:tab w:val="num" w:pos="2760"/>
-        </w:tabs>
-        <w:ind w:left="2760" w:hanging="360"/>
-      </w:pPr>
-      <w:rPr/>
-    </w:lvl>
-    <w:lvl w:ilvl="6">
-      <w:start w:val="1"/>
-      <w:numFmt w:val="decimal"/>
-      <w:lvlText w:val="%7."/>
-      <w:lvlJc w:val="left"/>
-      <w:pPr>
-        <w:tabs>
-          <w:tab w:val="num" w:pos="3120"/>
-        </w:tabs>
-        <w:ind w:left="3120" w:hanging="360"/>
-      </w:pPr>
-      <w:rPr/>
-    </w:lvl>
-    <w:lvl w:ilvl="7">
-      <w:start w:val="1"/>
-      <w:numFmt w:val="decimal"/>
-      <w:lvlText w:val="%8."/>
-      <w:lvlJc w:val="left"/>
-      <w:pPr>
-        <w:tabs>
-          <w:tab w:val="num" w:pos="3480"/>
-        </w:tabs>
-        <w:ind w:left="3480" w:hanging="360"/>
-      </w:pPr>
-      <w:rPr/>
-    </w:lvl>
-    <w:lvl w:ilvl="8">
-      <w:start w:val="1"/>
-      <w:numFmt w:val="decimal"/>
-      <w:lvlText w:val="%9."/>
-      <w:lvlJc w:val="left"/>
-      <w:pPr>
-        <w:tabs>
-          <w:tab w:val="num" w:pos="3840"/>
-        </w:tabs>
-        <w:ind w:left="3840" w:hanging="360"/>
-      </w:pPr>
-      <w:rPr/>
-    </w:lvl>
-  </w:abstractNum>
-  <w:abstractNum w:abstractNumId="10">
-    <w:lvl w:ilvl="0">
-      <w:start w:val="1"/>
       <w:numFmt w:val="none"/>
       <w:suff w:val="nothing"/>
       <w:lvlText w:val=""/>
@@ -24227,9 +23558,6 @@
   </w:num>
   <w:num w:numId="9">
     <w:abstractNumId w:val="9"/>
-  </w:num>
-  <w:num w:numId="10">
-    <w:abstractNumId w:val="10"/>
   </w:num>
 </w:numbering>
 </file>

</xml_diff>